<commit_message>
I have renamed my variables and methods etc. to fit with the final build as it was still using the test build names.
</commit_message>
<xml_diff>
--- a/3.7_3.8_AssessmentCriteria.docx
+++ b/3.7_3.8_AssessmentCriteria.docx
@@ -308,6 +308,14 @@
                 <w:szCs w:val="20"/>
               </w:rPr>
             </w:pPr>
+            <w:r>
+              <w:rPr>
+                <w:rFonts w:ascii="Arial Unicode MS" w:eastAsia="Arial Unicode MS" w:hAnsi="Arial Unicode MS" w:cs="Arial Unicode MS"/>
+                <w:sz w:val="34"/>
+                <w:szCs w:val="34"/>
+              </w:rPr>
+              <w:t>✔</w:t>
+            </w:r>
           </w:p>
         </w:tc>
       </w:tr>
@@ -403,6 +411,14 @@
                 <w:szCs w:val="20"/>
               </w:rPr>
             </w:pPr>
+            <w:r>
+              <w:rPr>
+                <w:rFonts w:ascii="Arial Unicode MS" w:eastAsia="Arial Unicode MS" w:hAnsi="Arial Unicode MS" w:cs="Arial Unicode MS"/>
+                <w:sz w:val="34"/>
+                <w:szCs w:val="34"/>
+              </w:rPr>
+              <w:t>✔</w:t>
+            </w:r>
           </w:p>
         </w:tc>
       </w:tr>
@@ -656,23 +672,7 @@
                 <w:sz w:val="20"/>
                 <w:szCs w:val="20"/>
               </w:rPr>
-              <w:t xml:space="preserve">using recognised and appropriate project management tools and techniques to plan the development of a digital </w:t>
-            </w:r>
-            <w:proofErr w:type="gramStart"/>
-            <w:r>
-              <w:rPr>
-                <w:sz w:val="20"/>
-                <w:szCs w:val="20"/>
-              </w:rPr>
-              <w:t>technologies</w:t>
-            </w:r>
-            <w:proofErr w:type="gramEnd"/>
-            <w:r>
-              <w:rPr>
-                <w:sz w:val="20"/>
-                <w:szCs w:val="20"/>
-              </w:rPr>
-              <w:t xml:space="preserve"> outcome</w:t>
+              <w:t>using recognised and appropriate project management tools and techniques to plan the development of a digital technologies outcome</w:t>
             </w:r>
             <w:r>
               <w:rPr>
@@ -797,6 +797,14 @@
                 <w:szCs w:val="20"/>
               </w:rPr>
             </w:pPr>
+            <w:r>
+              <w:rPr>
+                <w:rFonts w:ascii="Arial Unicode MS" w:eastAsia="Arial Unicode MS" w:hAnsi="Arial Unicode MS" w:cs="Arial Unicode MS"/>
+                <w:sz w:val="34"/>
+                <w:szCs w:val="34"/>
+              </w:rPr>
+              <w:t>✔</w:t>
+            </w:r>
           </w:p>
         </w:tc>
       </w:tr>
@@ -936,6 +944,14 @@
                 <w:szCs w:val="20"/>
               </w:rPr>
             </w:pPr>
+            <w:r>
+              <w:rPr>
+                <w:rFonts w:ascii="Arial Unicode MS" w:eastAsia="Arial Unicode MS" w:hAnsi="Arial Unicode MS" w:cs="Arial Unicode MS"/>
+                <w:sz w:val="34"/>
+                <w:szCs w:val="34"/>
+              </w:rPr>
+              <w:t>✔</w:t>
+            </w:r>
           </w:p>
         </w:tc>
       </w:tr>
@@ -1705,6 +1721,8 @@
                 <w:szCs w:val="20"/>
               </w:rPr>
             </w:pPr>
+            <w:bookmarkStart w:id="0" w:name="_GoBack"/>
+            <w:bookmarkEnd w:id="0"/>
           </w:p>
         </w:tc>
       </w:tr>
@@ -1742,23 +1760,7 @@
                 <w:sz w:val="20"/>
                 <w:szCs w:val="20"/>
               </w:rPr>
-              <w:t xml:space="preserve">effectively using information from testing and trialling to improve the functionality of the digital </w:t>
-            </w:r>
-            <w:proofErr w:type="gramStart"/>
-            <w:r>
-              <w:rPr>
-                <w:sz w:val="20"/>
-                <w:szCs w:val="20"/>
-              </w:rPr>
-              <w:t>technologies</w:t>
-            </w:r>
-            <w:proofErr w:type="gramEnd"/>
-            <w:r>
-              <w:rPr>
-                <w:sz w:val="20"/>
-                <w:szCs w:val="20"/>
-              </w:rPr>
-              <w:t xml:space="preserve"> outcome.</w:t>
+              <w:t>effectively using information from testing and trialling to improve the functionality of the digital technologies outcome.</w:t>
             </w:r>
           </w:p>
         </w:tc>
@@ -1868,7 +1870,6 @@
               <w:rPr>
                 <w:b/>
               </w:rPr>
-              <w:lastRenderedPageBreak/>
               <w:t>Excellence</w:t>
             </w:r>
           </w:p>
@@ -2099,6 +2100,14 @@
                 <w:b/>
               </w:rPr>
             </w:pPr>
+            <w:r>
+              <w:rPr>
+                <w:rFonts w:ascii="Arial Unicode MS" w:eastAsia="Arial Unicode MS" w:hAnsi="Arial Unicode MS" w:cs="Arial Unicode MS"/>
+                <w:sz w:val="34"/>
+                <w:szCs w:val="34"/>
+              </w:rPr>
+              <w:t>✔</w:t>
+            </w:r>
           </w:p>
         </w:tc>
       </w:tr>
@@ -2161,6 +2170,14 @@
                 <w:b/>
               </w:rPr>
             </w:pPr>
+            <w:r>
+              <w:rPr>
+                <w:rFonts w:ascii="Arial Unicode MS" w:eastAsia="Arial Unicode MS" w:hAnsi="Arial Unicode MS" w:cs="Arial Unicode MS"/>
+                <w:sz w:val="34"/>
+                <w:szCs w:val="34"/>
+              </w:rPr>
+              <w:t>✔</w:t>
+            </w:r>
           </w:p>
         </w:tc>
       </w:tr>
@@ -2223,6 +2240,14 @@
                 <w:b/>
               </w:rPr>
             </w:pPr>
+            <w:r>
+              <w:rPr>
+                <w:rFonts w:ascii="Arial Unicode MS" w:eastAsia="Arial Unicode MS" w:hAnsi="Arial Unicode MS" w:cs="Arial Unicode MS"/>
+                <w:sz w:val="34"/>
+                <w:szCs w:val="34"/>
+              </w:rPr>
+              <w:t>✔</w:t>
+            </w:r>
           </w:p>
         </w:tc>
       </w:tr>
@@ -2386,23 +2411,7 @@
                 <w:sz w:val="20"/>
                 <w:szCs w:val="20"/>
               </w:rPr>
-              <w:t xml:space="preserve">discussing how this information led to the development of a high-quality digital </w:t>
-            </w:r>
-            <w:proofErr w:type="gramStart"/>
-            <w:r>
-              <w:rPr>
-                <w:sz w:val="20"/>
-                <w:szCs w:val="20"/>
-              </w:rPr>
-              <w:t>technologies</w:t>
-            </w:r>
-            <w:proofErr w:type="gramEnd"/>
-            <w:r>
-              <w:rPr>
-                <w:sz w:val="20"/>
-                <w:szCs w:val="20"/>
-              </w:rPr>
-              <w:t xml:space="preserve"> outcome.</w:t>
+              <w:t>discussing how this information led to the development of a high-quality digital technologies outcome.</w:t>
             </w:r>
           </w:p>
         </w:tc>
@@ -2490,6 +2499,7 @@
                 <w:sz w:val="20"/>
                 <w:szCs w:val="20"/>
               </w:rPr>
+              <w:lastRenderedPageBreak/>
               <w:t>The programming language chosen must support the required data types, control structures, complex programming techniques, and have good commenting facilities.</w:t>
             </w:r>
           </w:p>
@@ -3134,8 +3144,6 @@
               </w:rPr>
               <w:t xml:space="preserve">using constants, variables and derived values in place of literals. </w:t>
             </w:r>
-            <w:bookmarkStart w:id="0" w:name="_GoBack"/>
-            <w:bookmarkEnd w:id="0"/>
           </w:p>
         </w:tc>
         <w:tc>
@@ -3872,8 +3880,8 @@
       </w:pPr>
     </w:p>
     <w:sectPr>
-      <w:headerReference w:type="default" r:id="rId7"/>
-      <w:headerReference w:type="first" r:id="rId8"/>
+      <w:headerReference w:type="default" r:id="rId10"/>
+      <w:headerReference w:type="first" r:id="rId11"/>
       <w:pgSz w:w="11906" w:h="16838"/>
       <w:pgMar w:top="1440" w:right="1440" w:bottom="1135" w:left="566" w:header="285" w:footer="465" w:gutter="0"/>
       <w:pgNumType w:start="1"/>
@@ -3973,9 +3981,8 @@
         <w:szCs w:val="20"/>
       </w:rPr>
       <w:tab/>
-      <w:t>AS</w:t>
+      <w:t>AS91</w:t>
     </w:r>
-    <w:proofErr w:type="gramStart"/>
     <w:r>
       <w:rPr>
         <w:b/>
@@ -3983,7 +3990,7 @@
         <w:sz w:val="20"/>
         <w:szCs w:val="20"/>
       </w:rPr>
-      <w:t>91</w:t>
+      <w:t>90</w:t>
     </w:r>
     <w:r>
       <w:rPr>
@@ -3992,26 +3999,7 @@
         <w:sz w:val="20"/>
         <w:szCs w:val="20"/>
       </w:rPr>
-      <w:t>90</w:t>
-    </w:r>
-    <w:r>
-      <w:rPr>
-        <w:b/>
-        <w:bCs/>
-        <w:sz w:val="20"/>
-        <w:szCs w:val="20"/>
-      </w:rPr>
-      <w:t>6  6</w:t>
-    </w:r>
-    <w:proofErr w:type="gramEnd"/>
-    <w:r>
-      <w:rPr>
-        <w:b/>
-        <w:bCs/>
-        <w:sz w:val="20"/>
-        <w:szCs w:val="20"/>
-      </w:rPr>
-      <w:t xml:space="preserve"> credits</w:t>
+      <w:t>6  6 credits</w:t>
     </w:r>
   </w:p>
   <w:p>
@@ -4059,9 +4047,8 @@
         <w:sz w:val="20"/>
         <w:szCs w:val="20"/>
       </w:rPr>
-      <w:t>AS</w:t>
+      <w:t>AS91</w:t>
     </w:r>
-    <w:proofErr w:type="gramStart"/>
     <w:r>
       <w:rPr>
         <w:b/>
@@ -4069,7 +4056,7 @@
         <w:sz w:val="20"/>
         <w:szCs w:val="20"/>
       </w:rPr>
-      <w:t>91</w:t>
+      <w:t>90</w:t>
     </w:r>
     <w:r>
       <w:rPr>
@@ -4078,26 +4065,7 @@
         <w:sz w:val="20"/>
         <w:szCs w:val="20"/>
       </w:rPr>
-      <w:t>90</w:t>
-    </w:r>
-    <w:r>
-      <w:rPr>
-        <w:b/>
-        <w:bCs/>
-        <w:sz w:val="20"/>
-        <w:szCs w:val="20"/>
-      </w:rPr>
-      <w:t>7  6</w:t>
-    </w:r>
-    <w:proofErr w:type="gramEnd"/>
-    <w:r>
-      <w:rPr>
-        <w:b/>
-        <w:bCs/>
-        <w:sz w:val="20"/>
-        <w:szCs w:val="20"/>
-      </w:rPr>
-      <w:t xml:space="preserve"> credits</w:t>
+      <w:t>7  6 credits</w:t>
     </w:r>
   </w:p>
   <w:p>
@@ -6604,7 +6572,7 @@
       </w:pPr>
     </w:pPrDefault>
   </w:docDefaults>
-  <w:latentStyles w:defLockedState="0" w:defUIPriority="99" w:defSemiHidden="0" w:defUnhideWhenUsed="0" w:defQFormat="0" w:count="377">
+  <w:latentStyles w:defLockedState="0" w:defUIPriority="99" w:defSemiHidden="0" w:defUnhideWhenUsed="0" w:defQFormat="0" w:count="376">
     <w:lsdException w:name="Normal" w:uiPriority="0" w:qFormat="1"/>
     <w:lsdException w:name="heading 1" w:uiPriority="9" w:qFormat="1"/>
     <w:lsdException w:name="heading 2" w:semiHidden="1" w:uiPriority="9" w:unhideWhenUsed="1" w:qFormat="1"/>
@@ -6981,7 +6949,6 @@
     <w:lsdException w:name="Hashtag" w:semiHidden="1" w:unhideWhenUsed="1"/>
     <w:lsdException w:name="Unresolved Mention" w:semiHidden="1" w:unhideWhenUsed="1"/>
     <w:lsdException w:name="Smart Link" w:semiHidden="1" w:unhideWhenUsed="1"/>
-    <w:lsdException w:name="Smart Link Error" w:semiHidden="1" w:unhideWhenUsed="1"/>
   </w:latentStyles>
   <w:style w:type="paragraph" w:default="1" w:styleId="Normal">
     <w:name w:val="Normal"/>
@@ -7631,6 +7598,21 @@
 </file>
 
 <file path=customXml/item1.xml><?xml version="1.0" encoding="utf-8"?>
+<p:properties xmlns:p="http://schemas.microsoft.com/office/2006/metadata/properties" xmlns:xsi="http://www.w3.org/2001/XMLSchema-instance" xmlns:pc="http://schemas.microsoft.com/office/infopath/2007/PartnerControls">
+  <documentManagement/>
+</p:properties>
+</file>
+
+<file path=customXml/item2.xml><?xml version="1.0" encoding="utf-8"?>
+<?mso-contentType ?>
+<FormTemplates xmlns="http://schemas.microsoft.com/sharepoint/v3/contenttype/forms">
+  <Display>DocumentLibraryForm</Display>
+  <Edit>DocumentLibraryForm</Edit>
+  <New>DocumentLibraryForm</New>
+</FormTemplates>
+</file>
+
+<file path=customXml/item3.xml><?xml version="1.0" encoding="utf-8"?>
 <ct:contentTypeSchema xmlns:ct="http://schemas.microsoft.com/office/2006/metadata/contentType" xmlns:ma="http://schemas.microsoft.com/office/2006/metadata/properties/metaAttributes" ct:_="" ma:_="" ma:contentTypeName="Document" ma:contentTypeID="0x01010086495E7B09E8DA4CA4B90911CD1F8D04" ma:contentTypeVersion="4" ma:contentTypeDescription="Create a new document." ma:contentTypeScope="" ma:versionID="2062bc2102b544ad68a1c9d2f4c2dc46">
   <xsd:schema xmlns:xsd="http://www.w3.org/2001/XMLSchema" xmlns:xs="http://www.w3.org/2001/XMLSchema" xmlns:p="http://schemas.microsoft.com/office/2006/metadata/properties" xmlns:ns2="fa663a26-b50a-46f6-a802-17c6d3e2db26" targetNamespace="http://schemas.microsoft.com/office/2006/metadata/properties" ma:root="true" ma:fieldsID="9ee43d7663f1c98d2d08290795a0eb36" ns2:_="">
     <xsd:import namespace="fa663a26-b50a-46f6-a802-17c6d3e2db26"/>
@@ -7776,29 +7758,37 @@
 </ct:contentTypeSchema>
 </file>
 
-<file path=customXml/item2.xml><?xml version="1.0" encoding="utf-8"?>
-<?mso-contentType ?>
-<FormTemplates xmlns="http://schemas.microsoft.com/sharepoint/v3/contenttype/forms">
-  <Display>DocumentLibraryForm</Display>
-  <Edit>DocumentLibraryForm</Edit>
-  <New>DocumentLibraryForm</New>
-</FormTemplates>
-</file>
-
-<file path=customXml/item3.xml><?xml version="1.0" encoding="utf-8"?>
-<p:properties xmlns:p="http://schemas.microsoft.com/office/2006/metadata/properties" xmlns:xsi="http://www.w3.org/2001/XMLSchema-instance" xmlns:pc="http://schemas.microsoft.com/office/infopath/2007/PartnerControls">
-  <documentManagement/>
-</p:properties>
-</file>
-
 <file path=customXml/itemProps1.xml><?xml version="1.0" encoding="utf-8"?>
-<ds:datastoreItem xmlns:ds="http://schemas.openxmlformats.org/officeDocument/2006/customXml" ds:itemID="{C464D59D-84FF-4BC4-9537-3BD9A7BD1948}"/>
+<ds:datastoreItem xmlns:ds="http://schemas.openxmlformats.org/officeDocument/2006/customXml" ds:itemID="{E2076958-6ABB-495E-B51C-2FCF0D363C16}">
+  <ds:schemaRefs>
+    <ds:schemaRef ds:uri="http://schemas.microsoft.com/office/2006/metadata/properties"/>
+    <ds:schemaRef ds:uri="http://schemas.microsoft.com/office/infopath/2007/PartnerControls"/>
+  </ds:schemaRefs>
+</ds:datastoreItem>
 </file>
 
 <file path=customXml/itemProps2.xml><?xml version="1.0" encoding="utf-8"?>
-<ds:datastoreItem xmlns:ds="http://schemas.openxmlformats.org/officeDocument/2006/customXml" ds:itemID="{DDC55072-6570-46B6-A9A4-6B1BAEDE5A55}"/>
+<ds:datastoreItem xmlns:ds="http://schemas.openxmlformats.org/officeDocument/2006/customXml" ds:itemID="{DDC55072-6570-46B6-A9A4-6B1BAEDE5A55}">
+  <ds:schemaRefs>
+    <ds:schemaRef ds:uri="http://schemas.microsoft.com/sharepoint/v3/contenttype/forms"/>
+  </ds:schemaRefs>
+</ds:datastoreItem>
 </file>
 
 <file path=customXml/itemProps3.xml><?xml version="1.0" encoding="utf-8"?>
-<ds:datastoreItem xmlns:ds="http://schemas.openxmlformats.org/officeDocument/2006/customXml" ds:itemID="{E2076958-6ABB-495E-B51C-2FCF0D363C16}"/>
+<ds:datastoreItem xmlns:ds="http://schemas.openxmlformats.org/officeDocument/2006/customXml" ds:itemID="{C464D59D-84FF-4BC4-9537-3BD9A7BD1948}">
+  <ds:schemaRefs>
+    <ds:schemaRef ds:uri="http://schemas.microsoft.com/office/2006/metadata/contentType"/>
+    <ds:schemaRef ds:uri="http://schemas.microsoft.com/office/2006/metadata/properties/metaAttributes"/>
+    <ds:schemaRef ds:uri="http://www.w3.org/2001/XMLSchema"/>
+    <ds:schemaRef ds:uri="http://schemas.microsoft.com/office/2006/metadata/properties"/>
+    <ds:schemaRef ds:uri="fa663a26-b50a-46f6-a802-17c6d3e2db26"/>
+    <ds:schemaRef ds:uri="http://schemas.microsoft.com/office/2006/documentManagement/types"/>
+    <ds:schemaRef ds:uri="http://schemas.microsoft.com/office/infopath/2007/PartnerControls"/>
+    <ds:schemaRef ds:uri="http://schemas.openxmlformats.org/package/2006/metadata/core-properties"/>
+    <ds:schemaRef ds:uri="http://purl.org/dc/elements/1.1/"/>
+    <ds:schemaRef ds:uri="http://purl.org/dc/terms/"/>
+    <ds:schemaRef ds:uri="http://schemas.microsoft.com/internal/obd"/>
+  </ds:schemaRefs>
+</ds:datastoreItem>
 </file>
</xml_diff>